<commit_message>
AUTO FROM  22.06.2023  1:10:27,28
</commit_message>
<xml_diff>
--- a/MATVEY/Курсовой.docx
+++ b/MATVEY/Курсовой.docx
@@ -6,6 +6,7 @@
       <w:sdtPr>
         <w:rPr>
           <w:rFonts w:eastAsiaTheme="minorHAnsi" w:cstheme="minorBidi"/>
+          <w:b w:val="0"/>
           <w:sz w:val="28"/>
           <w:szCs w:val="22"/>
           <w:lang w:eastAsia="en-US"/>
@@ -18,7 +19,6 @@
       </w:sdtPr>
       <w:sdtEndPr>
         <w:rPr>
-          <w:b w:val="0"/>
           <w:bCs/>
         </w:rPr>
       </w:sdtEndPr>
@@ -66,7 +66,7 @@
             </w:rPr>
             <w:fldChar w:fldCharType="separate"/>
           </w:r>
-          <w:hyperlink w:anchor="_Toc137760245" w:history="1">
+          <w:hyperlink w:anchor="_Toc138148504" w:history="1">
             <w:r>
               <w:rPr>
                 <w:rStyle w:val="a4"/>
@@ -101,7 +101,7 @@
                 <w:sz w:val="28"/>
                 <w:szCs w:val="28"/>
               </w:rPr>
-              <w:instrText xml:space="preserve"> PAGEREF _Toc137760245 \h </w:instrText>
+              <w:instrText xml:space="preserve"> PAGEREF _Toc138148504 \h </w:instrText>
             </w:r>
             <w:r>
               <w:rPr>
@@ -153,7 +153,7 @@
               <w14:ligatures w14:val="standardContextual"/>
             </w:rPr>
           </w:pPr>
-          <w:hyperlink w:anchor="_Toc137760246" w:history="1">
+          <w:hyperlink w:anchor="_Toc138148505" w:history="1">
             <w:r>
               <w:rPr>
                 <w:rStyle w:val="a4"/>
@@ -188,7 +188,7 @@
                 <w:sz w:val="28"/>
                 <w:szCs w:val="28"/>
               </w:rPr>
-              <w:instrText xml:space="preserve"> PAGEREF _Toc137760246 \h </w:instrText>
+              <w:instrText xml:space="preserve"> PAGEREF _Toc138148505 \h </w:instrText>
             </w:r>
             <w:r>
               <w:rPr>
@@ -240,7 +240,7 @@
               <w14:ligatures w14:val="standardContextual"/>
             </w:rPr>
           </w:pPr>
-          <w:hyperlink w:anchor="_Toc137760247" w:history="1">
+          <w:hyperlink w:anchor="_Toc138148506" w:history="1">
             <w:r>
               <w:rPr>
                 <w:rStyle w:val="a4"/>
@@ -275,7 +275,7 @@
                 <w:sz w:val="28"/>
                 <w:szCs w:val="28"/>
               </w:rPr>
-              <w:instrText xml:space="preserve"> PAGEREF _Toc137760247 \h </w:instrText>
+              <w:instrText xml:space="preserve"> PAGEREF _Toc138148506 \h </w:instrText>
             </w:r>
             <w:r>
               <w:rPr>
@@ -321,11 +321,12 @@
               <w:rFonts w:asciiTheme="minorHAnsi" w:eastAsiaTheme="minorEastAsia" w:hAnsiTheme="minorHAnsi"/>
               <w:noProof/>
               <w:kern w:val="2"/>
+              <w:szCs w:val="28"/>
               <w:lang/>
               <w14:ligatures w14:val="standardContextual"/>
             </w:rPr>
           </w:pPr>
-          <w:hyperlink w:anchor="_Toc137760248" w:history="1">
+          <w:hyperlink w:anchor="_Toc138148507" w:history="1">
             <w:r>
               <w:rPr>
                 <w:rStyle w:val="a4"/>
@@ -360,6 +361,7 @@
               <w:rPr>
                 <w:noProof/>
                 <w:webHidden/>
+                <w:szCs w:val="28"/>
               </w:rPr>
               <w:tab/>
             </w:r>
@@ -367,6 +369,7 @@
               <w:rPr>
                 <w:noProof/>
                 <w:webHidden/>
+                <w:szCs w:val="28"/>
               </w:rPr>
               <w:fldChar w:fldCharType="begin"/>
             </w:r>
@@ -374,19 +377,22 @@
               <w:rPr>
                 <w:noProof/>
                 <w:webHidden/>
+                <w:szCs w:val="28"/>
               </w:rPr>
-              <w:instrText xml:space="preserve"> PAGEREF _Toc137760248 \h </w:instrText>
+              <w:instrText xml:space="preserve"> PAGEREF _Toc138148507 \h </w:instrText>
             </w:r>
             <w:r>
               <w:rPr>
                 <w:noProof/>
                 <w:webHidden/>
+                <w:szCs w:val="28"/>
               </w:rPr>
             </w:r>
             <w:r>
               <w:rPr>
                 <w:noProof/>
                 <w:webHidden/>
+                <w:szCs w:val="28"/>
               </w:rPr>
               <w:fldChar w:fldCharType="separate"/>
             </w:r>
@@ -394,6 +400,7 @@
               <w:rPr>
                 <w:noProof/>
                 <w:webHidden/>
+                <w:szCs w:val="28"/>
               </w:rPr>
               <w:t>4</w:t>
             </w:r>
@@ -401,6 +408,7 @@
               <w:rPr>
                 <w:noProof/>
                 <w:webHidden/>
+                <w:szCs w:val="28"/>
               </w:rPr>
               <w:fldChar w:fldCharType="end"/>
             </w:r>
@@ -413,11 +421,12 @@
               <w:rFonts w:asciiTheme="minorHAnsi" w:eastAsiaTheme="minorEastAsia" w:hAnsiTheme="minorHAnsi"/>
               <w:noProof/>
               <w:kern w:val="2"/>
+              <w:szCs w:val="28"/>
               <w:lang/>
               <w14:ligatures w14:val="standardContextual"/>
             </w:rPr>
           </w:pPr>
-          <w:hyperlink w:anchor="_Toc137760249" w:history="1">
+          <w:hyperlink w:anchor="_Toc138148508" w:history="1">
             <w:r>
               <w:rPr>
                 <w:rStyle w:val="a4"/>
@@ -452,6 +461,7 @@
               <w:rPr>
                 <w:noProof/>
                 <w:webHidden/>
+                <w:szCs w:val="28"/>
               </w:rPr>
               <w:tab/>
             </w:r>
@@ -459,6 +469,7 @@
               <w:rPr>
                 <w:noProof/>
                 <w:webHidden/>
+                <w:szCs w:val="28"/>
               </w:rPr>
               <w:fldChar w:fldCharType="begin"/>
             </w:r>
@@ -466,19 +477,22 @@
               <w:rPr>
                 <w:noProof/>
                 <w:webHidden/>
+                <w:szCs w:val="28"/>
               </w:rPr>
-              <w:instrText xml:space="preserve"> PAGEREF _Toc137760249 \h </w:instrText>
+              <w:instrText xml:space="preserve"> PAGEREF _Toc138148508 \h </w:instrText>
             </w:r>
             <w:r>
               <w:rPr>
                 <w:noProof/>
                 <w:webHidden/>
+                <w:szCs w:val="28"/>
               </w:rPr>
             </w:r>
             <w:r>
               <w:rPr>
                 <w:noProof/>
                 <w:webHidden/>
+                <w:szCs w:val="28"/>
               </w:rPr>
               <w:fldChar w:fldCharType="separate"/>
             </w:r>
@@ -486,6 +500,7 @@
               <w:rPr>
                 <w:noProof/>
                 <w:webHidden/>
+                <w:szCs w:val="28"/>
               </w:rPr>
               <w:t>5</w:t>
             </w:r>
@@ -493,6 +508,7 @@
               <w:rPr>
                 <w:noProof/>
                 <w:webHidden/>
+                <w:szCs w:val="28"/>
               </w:rPr>
               <w:fldChar w:fldCharType="end"/>
             </w:r>
@@ -505,11 +521,12 @@
               <w:rFonts w:asciiTheme="minorHAnsi" w:eastAsiaTheme="minorEastAsia" w:hAnsiTheme="minorHAnsi"/>
               <w:noProof/>
               <w:kern w:val="2"/>
+              <w:szCs w:val="28"/>
               <w:lang/>
               <w14:ligatures w14:val="standardContextual"/>
             </w:rPr>
           </w:pPr>
-          <w:hyperlink w:anchor="_Toc137760250" w:history="1">
+          <w:hyperlink w:anchor="_Toc138148509" w:history="1">
             <w:r>
               <w:rPr>
                 <w:rStyle w:val="a4"/>
@@ -524,6 +541,7 @@
               <w:rPr>
                 <w:noProof/>
                 <w:webHidden/>
+                <w:szCs w:val="28"/>
               </w:rPr>
               <w:tab/>
             </w:r>
@@ -531,6 +549,7 @@
               <w:rPr>
                 <w:noProof/>
                 <w:webHidden/>
+                <w:szCs w:val="28"/>
               </w:rPr>
               <w:fldChar w:fldCharType="begin"/>
             </w:r>
@@ -538,19 +557,22 @@
               <w:rPr>
                 <w:noProof/>
                 <w:webHidden/>
+                <w:szCs w:val="28"/>
               </w:rPr>
-              <w:instrText xml:space="preserve"> PAGEREF _Toc137760250 \h </w:instrText>
+              <w:instrText xml:space="preserve"> PAGEREF _Toc138148509 \h </w:instrText>
             </w:r>
             <w:r>
               <w:rPr>
                 <w:noProof/>
                 <w:webHidden/>
+                <w:szCs w:val="28"/>
               </w:rPr>
             </w:r>
             <w:r>
               <w:rPr>
                 <w:noProof/>
                 <w:webHidden/>
+                <w:szCs w:val="28"/>
               </w:rPr>
               <w:fldChar w:fldCharType="separate"/>
             </w:r>
@@ -558,6 +580,7 @@
               <w:rPr>
                 <w:noProof/>
                 <w:webHidden/>
+                <w:szCs w:val="28"/>
               </w:rPr>
               <w:t>6</w:t>
             </w:r>
@@ -565,6 +588,7 @@
               <w:rPr>
                 <w:noProof/>
                 <w:webHidden/>
+                <w:szCs w:val="28"/>
               </w:rPr>
               <w:fldChar w:fldCharType="end"/>
             </w:r>
@@ -577,11 +601,12 @@
               <w:rFonts w:asciiTheme="minorHAnsi" w:eastAsiaTheme="minorEastAsia" w:hAnsiTheme="minorHAnsi"/>
               <w:noProof/>
               <w:kern w:val="2"/>
+              <w:szCs w:val="28"/>
               <w:lang/>
               <w14:ligatures w14:val="standardContextual"/>
             </w:rPr>
           </w:pPr>
-          <w:hyperlink w:anchor="_Toc137760251" w:history="1">
+          <w:hyperlink w:anchor="_Toc138148510" w:history="1">
             <w:r>
               <w:rPr>
                 <w:rStyle w:val="a4"/>
@@ -595,6 +620,7 @@
               <w:rPr>
                 <w:noProof/>
                 <w:webHidden/>
+                <w:szCs w:val="28"/>
               </w:rPr>
               <w:tab/>
             </w:r>
@@ -602,6 +628,7 @@
               <w:rPr>
                 <w:noProof/>
                 <w:webHidden/>
+                <w:szCs w:val="28"/>
               </w:rPr>
               <w:fldChar w:fldCharType="begin"/>
             </w:r>
@@ -609,19 +636,22 @@
               <w:rPr>
                 <w:noProof/>
                 <w:webHidden/>
+                <w:szCs w:val="28"/>
               </w:rPr>
-              <w:instrText xml:space="preserve"> PAGEREF _Toc137760251 \h </w:instrText>
+              <w:instrText xml:space="preserve"> PAGEREF _Toc138148510 \h </w:instrText>
             </w:r>
             <w:r>
               <w:rPr>
                 <w:noProof/>
                 <w:webHidden/>
+                <w:szCs w:val="28"/>
               </w:rPr>
             </w:r>
             <w:r>
               <w:rPr>
                 <w:noProof/>
                 <w:webHidden/>
+                <w:szCs w:val="28"/>
               </w:rPr>
               <w:fldChar w:fldCharType="separate"/>
             </w:r>
@@ -629,6 +659,7 @@
               <w:rPr>
                 <w:noProof/>
                 <w:webHidden/>
+                <w:szCs w:val="28"/>
               </w:rPr>
               <w:t>6</w:t>
             </w:r>
@@ -636,6 +667,7 @@
               <w:rPr>
                 <w:noProof/>
                 <w:webHidden/>
+                <w:szCs w:val="28"/>
               </w:rPr>
               <w:fldChar w:fldCharType="end"/>
             </w:r>
@@ -654,7 +686,7 @@
               <w14:ligatures w14:val="standardContextual"/>
             </w:rPr>
           </w:pPr>
-          <w:hyperlink w:anchor="_Toc137760252" w:history="1">
+          <w:hyperlink w:anchor="_Toc138148511" w:history="1">
             <w:r>
               <w:rPr>
                 <w:rStyle w:val="a4"/>
@@ -689,7 +721,7 @@
                 <w:sz w:val="28"/>
                 <w:szCs w:val="28"/>
               </w:rPr>
-              <w:instrText xml:space="preserve"> PAGEREF _Toc137760252 \h </w:instrText>
+              <w:instrText xml:space="preserve"> PAGEREF _Toc138148511 \h </w:instrText>
             </w:r>
             <w:r>
               <w:rPr>
@@ -741,7 +773,7 @@
               <w14:ligatures w14:val="standardContextual"/>
             </w:rPr>
           </w:pPr>
-          <w:hyperlink w:anchor="_Toc137760253" w:history="1">
+          <w:hyperlink w:anchor="_Toc138148512" w:history="1">
             <w:r>
               <w:rPr>
                 <w:rStyle w:val="a4"/>
@@ -749,7 +781,7 @@
                 <w:sz w:val="28"/>
                 <w:szCs w:val="28"/>
               </w:rPr>
-              <w:t xml:space="preserve">Изучение возможностей языка </w:t>
+              <w:t xml:space="preserve">2.1 Изучение возможностей языка </w:t>
             </w:r>
             <w:r>
               <w:rPr>
@@ -786,7 +818,7 @@
                 <w:sz w:val="28"/>
                 <w:szCs w:val="28"/>
               </w:rPr>
-              <w:instrText xml:space="preserve"> PAGEREF _Toc137760253 \h </w:instrText>
+              <w:instrText xml:space="preserve"> PAGEREF _Toc138148512 \h </w:instrText>
             </w:r>
             <w:r>
               <w:rPr>
@@ -832,24 +864,25 @@
               <w:rFonts w:asciiTheme="minorHAnsi" w:eastAsiaTheme="minorEastAsia" w:hAnsiTheme="minorHAnsi"/>
               <w:noProof/>
               <w:kern w:val="2"/>
+              <w:szCs w:val="28"/>
               <w:lang/>
               <w14:ligatures w14:val="standardContextual"/>
             </w:rPr>
           </w:pPr>
-          <w:hyperlink w:anchor="_Toc137760254" w:history="1">
+          <w:hyperlink w:anchor="_Toc138148513" w:history="1">
             <w:r>
               <w:rPr>
                 <w:rStyle w:val="a4"/>
-                <w:rFonts w:cs="Times New Roman"/>
                 <w:noProof/>
                 <w:szCs w:val="28"/>
               </w:rPr>
-              <w:t>Тестирование</w:t>
+              <w:t>2.2 Разработка программного средства</w:t>
             </w:r>
             <w:r>
               <w:rPr>
                 <w:noProof/>
                 <w:webHidden/>
+                <w:szCs w:val="28"/>
               </w:rPr>
               <w:tab/>
             </w:r>
@@ -857,6 +890,7 @@
               <w:rPr>
                 <w:noProof/>
                 <w:webHidden/>
+                <w:szCs w:val="28"/>
               </w:rPr>
               <w:fldChar w:fldCharType="begin"/>
             </w:r>
@@ -864,19 +898,22 @@
               <w:rPr>
                 <w:noProof/>
                 <w:webHidden/>
+                <w:szCs w:val="28"/>
               </w:rPr>
-              <w:instrText xml:space="preserve"> PAGEREF _Toc137760254 \h </w:instrText>
+              <w:instrText xml:space="preserve"> PAGEREF _Toc138148513 \h </w:instrText>
             </w:r>
             <w:r>
               <w:rPr>
                 <w:noProof/>
                 <w:webHidden/>
+                <w:szCs w:val="28"/>
               </w:rPr>
             </w:r>
             <w:r>
               <w:rPr>
                 <w:noProof/>
                 <w:webHidden/>
+                <w:szCs w:val="28"/>
               </w:rPr>
               <w:fldChar w:fldCharType="separate"/>
             </w:r>
@@ -884,13 +921,15 @@
               <w:rPr>
                 <w:noProof/>
                 <w:webHidden/>
+                <w:szCs w:val="28"/>
               </w:rPr>
-              <w:t>11</w:t>
+              <w:t>7</w:t>
             </w:r>
             <w:r>
               <w:rPr>
                 <w:noProof/>
                 <w:webHidden/>
+                <w:szCs w:val="28"/>
               </w:rPr>
               <w:fldChar w:fldCharType="end"/>
             </w:r>
@@ -903,24 +942,25 @@
               <w:rFonts w:asciiTheme="minorHAnsi" w:eastAsiaTheme="minorEastAsia" w:hAnsiTheme="minorHAnsi"/>
               <w:noProof/>
               <w:kern w:val="2"/>
+              <w:szCs w:val="28"/>
               <w:lang/>
               <w14:ligatures w14:val="standardContextual"/>
             </w:rPr>
           </w:pPr>
-          <w:hyperlink w:anchor="_Toc137760255" w:history="1">
+          <w:hyperlink w:anchor="_Toc138148514" w:history="1">
             <w:r>
               <w:rPr>
                 <w:rStyle w:val="a4"/>
-                <w:rFonts w:cs="Times New Roman"/>
                 <w:noProof/>
                 <w:szCs w:val="28"/>
               </w:rPr>
-              <w:t>Отладка</w:t>
+              <w:t>2.3 Тестирование</w:t>
             </w:r>
             <w:r>
               <w:rPr>
                 <w:noProof/>
                 <w:webHidden/>
+                <w:szCs w:val="28"/>
               </w:rPr>
               <w:tab/>
             </w:r>
@@ -928,6 +968,7 @@
               <w:rPr>
                 <w:noProof/>
                 <w:webHidden/>
+                <w:szCs w:val="28"/>
               </w:rPr>
               <w:fldChar w:fldCharType="begin"/>
             </w:r>
@@ -935,19 +976,22 @@
               <w:rPr>
                 <w:noProof/>
                 <w:webHidden/>
+                <w:szCs w:val="28"/>
               </w:rPr>
-              <w:instrText xml:space="preserve"> PAGEREF _Toc137760255 \h </w:instrText>
+              <w:instrText xml:space="preserve"> PAGEREF _Toc138148514 \h </w:instrText>
             </w:r>
             <w:r>
               <w:rPr>
                 <w:noProof/>
                 <w:webHidden/>
+                <w:szCs w:val="28"/>
               </w:rPr>
             </w:r>
             <w:r>
               <w:rPr>
                 <w:noProof/>
                 <w:webHidden/>
+                <w:szCs w:val="28"/>
               </w:rPr>
               <w:fldChar w:fldCharType="separate"/>
             </w:r>
@@ -955,6 +999,7 @@
               <w:rPr>
                 <w:noProof/>
                 <w:webHidden/>
+                <w:szCs w:val="28"/>
               </w:rPr>
               <w:t>11</w:t>
             </w:r>
@@ -962,6 +1007,85 @@
               <w:rPr>
                 <w:noProof/>
                 <w:webHidden/>
+                <w:szCs w:val="28"/>
+              </w:rPr>
+              <w:fldChar w:fldCharType="end"/>
+            </w:r>
+          </w:hyperlink>
+        </w:p>
+        <w:p>
+          <w:pPr>
+            <w:pStyle w:val="21"/>
+            <w:rPr>
+              <w:rFonts w:asciiTheme="minorHAnsi" w:eastAsiaTheme="minorEastAsia" w:hAnsiTheme="minorHAnsi"/>
+              <w:noProof/>
+              <w:kern w:val="2"/>
+              <w:szCs w:val="28"/>
+              <w:lang/>
+              <w14:ligatures w14:val="standardContextual"/>
+            </w:rPr>
+          </w:pPr>
+          <w:hyperlink w:anchor="_Toc138148515" w:history="1">
+            <w:r>
+              <w:rPr>
+                <w:rStyle w:val="a4"/>
+                <w:noProof/>
+                <w:szCs w:val="28"/>
+              </w:rPr>
+              <w:t>2.4 Отладка</w:t>
+            </w:r>
+            <w:r>
+              <w:rPr>
+                <w:noProof/>
+                <w:webHidden/>
+                <w:szCs w:val="28"/>
+              </w:rPr>
+              <w:tab/>
+            </w:r>
+            <w:r>
+              <w:rPr>
+                <w:noProof/>
+                <w:webHidden/>
+                <w:szCs w:val="28"/>
+              </w:rPr>
+              <w:fldChar w:fldCharType="begin"/>
+            </w:r>
+            <w:r>
+              <w:rPr>
+                <w:noProof/>
+                <w:webHidden/>
+                <w:szCs w:val="28"/>
+              </w:rPr>
+              <w:instrText xml:space="preserve"> PAGEREF _Toc138148515 \h </w:instrText>
+            </w:r>
+            <w:r>
+              <w:rPr>
+                <w:noProof/>
+                <w:webHidden/>
+                <w:szCs w:val="28"/>
+              </w:rPr>
+            </w:r>
+            <w:r>
+              <w:rPr>
+                <w:noProof/>
+                <w:webHidden/>
+                <w:szCs w:val="28"/>
+              </w:rPr>
+              <w:fldChar w:fldCharType="separate"/>
+            </w:r>
+            <w:r>
+              <w:rPr>
+                <w:noProof/>
+                <w:webHidden/>
+                <w:szCs w:val="28"/>
+              </w:rPr>
+              <w:t>11</w:t>
+            </w:r>
+            <w:r>
+              <w:rPr>
+                <w:noProof/>
+                <w:webHidden/>
+                <w:szCs w:val="28"/>
               </w:rPr>
               <w:fldChar w:fldCharType="end"/>
             </w:r>
@@ -980,7 +1104,7 @@
               <w14:ligatures w14:val="standardContextual"/>
             </w:rPr>
           </w:pPr>
-          <w:hyperlink w:anchor="_Toc137760256" w:history="1">
+          <w:hyperlink w:anchor="_Toc138148516" w:history="1">
             <w:r>
               <w:rPr>
                 <w:rStyle w:val="a4"/>
@@ -1016,94 +1140,7 @@
                 <w:sz w:val="28"/>
                 <w:szCs w:val="28"/>
               </w:rPr>
-              <w:instrText xml:space="preserve"> PAGEREF _Toc137760256 \h </w:instrText>
-            </w:r>
-            <w:r>
-              <w:rPr>
-                <w:noProof/>
-                <w:webHidden/>
-                <w:sz w:val="28"/>
-                <w:szCs w:val="28"/>
-              </w:rPr>
-            </w:r>
-            <w:r>
-              <w:rPr>
-                <w:noProof/>
-                <w:webHidden/>
-                <w:sz w:val="28"/>
-                <w:szCs w:val="28"/>
-              </w:rPr>
-              <w:fldChar w:fldCharType="separate"/>
-            </w:r>
-            <w:r>
-              <w:rPr>
-                <w:noProof/>
-                <w:webHidden/>
-                <w:sz w:val="28"/>
-                <w:szCs w:val="28"/>
-              </w:rPr>
-              <w:t>12</w:t>
-            </w:r>
-            <w:r>
-              <w:rPr>
-                <w:noProof/>
-                <w:webHidden/>
-                <w:sz w:val="28"/>
-                <w:szCs w:val="28"/>
-              </w:rPr>
-              <w:fldChar w:fldCharType="end"/>
-            </w:r>
-          </w:hyperlink>
-        </w:p>
-        <w:p>
-          <w:pPr>
-            <w:pStyle w:val="11"/>
-            <w:rPr>
-              <w:rFonts w:asciiTheme="minorHAnsi" w:eastAsiaTheme="minorEastAsia" w:hAnsiTheme="minorHAnsi" w:cstheme="minorBidi"/>
-              <w:noProof/>
-              <w:kern w:val="2"/>
-              <w:sz w:val="28"/>
-              <w:szCs w:val="28"/>
-              <w:lang/>
-              <w14:ligatures w14:val="standardContextual"/>
-            </w:rPr>
-          </w:pPr>
-          <w:hyperlink w:anchor="_Toc137760257" w:history="1">
-            <w:r>
-              <w:rPr>
-                <w:rStyle w:val="a4"/>
-                <w:noProof/>
-                <w:sz w:val="28"/>
-                <w:szCs w:val="28"/>
-              </w:rPr>
-              <w:t>СПИСОК ИСПОЛЬЗОВАННЫХ ИСТОЧНИКОВ</w:t>
-            </w:r>
-            <w:r>
-              <w:rPr>
-                <w:noProof/>
-                <w:webHidden/>
-                <w:sz w:val="28"/>
-                <w:szCs w:val="28"/>
-              </w:rPr>
-              <w:tab/>
-            </w:r>
-            <w:r>
-              <w:rPr>
-                <w:noProof/>
-                <w:webHidden/>
-                <w:sz w:val="28"/>
-                <w:szCs w:val="28"/>
-              </w:rPr>
-              <w:fldChar w:fldCharType="begin"/>
-            </w:r>
-            <w:r>
-              <w:rPr>
-                <w:noProof/>
-                <w:webHidden/>
-                <w:sz w:val="28"/>
-                <w:szCs w:val="28"/>
-              </w:rPr>
-              <w:instrText xml:space="preserve"> PAGEREF _Toc137760257 \h </w:instrText>
+              <w:instrText xml:space="preserve"> PAGEREF _Toc138148516 \h </w:instrText>
             </w:r>
             <w:r>
               <w:rPr>
@@ -1155,7 +1192,7 @@
               <w14:ligatures w14:val="standardContextual"/>
             </w:rPr>
           </w:pPr>
-          <w:hyperlink w:anchor="_Toc137760258" w:history="1">
+          <w:hyperlink w:anchor="_Toc138148517" w:history="1">
             <w:r>
               <w:rPr>
                 <w:rStyle w:val="a4"/>
@@ -1163,7 +1200,7 @@
                 <w:sz w:val="28"/>
                 <w:szCs w:val="28"/>
               </w:rPr>
-              <w:t>ПРИЛОЖЕНИЕ А</w:t>
+              <w:t>СПИСОК ИСПОЛЬЗОВАННЫХ ИСТОЧНИКОВ</w:t>
             </w:r>
             <w:r>
               <w:rPr>
@@ -1190,7 +1227,7 @@
                 <w:sz w:val="28"/>
                 <w:szCs w:val="28"/>
               </w:rPr>
-              <w:instrText xml:space="preserve"> PAGEREF _Toc137760258 \h </w:instrText>
+              <w:instrText xml:space="preserve"> PAGEREF _Toc138148517 \h </w:instrText>
             </w:r>
             <w:r>
               <w:rPr>
@@ -1231,6 +1268,93 @@
         </w:p>
         <w:p>
           <w:pPr>
+            <w:pStyle w:val="11"/>
+            <w:rPr>
+              <w:rFonts w:asciiTheme="minorHAnsi" w:eastAsiaTheme="minorEastAsia" w:hAnsiTheme="minorHAnsi" w:cstheme="minorBidi"/>
+              <w:noProof/>
+              <w:kern w:val="2"/>
+              <w:sz w:val="28"/>
+              <w:szCs w:val="28"/>
+              <w:lang/>
+              <w14:ligatures w14:val="standardContextual"/>
+            </w:rPr>
+          </w:pPr>
+          <w:hyperlink w:anchor="_Toc138148518" w:history="1">
+            <w:r>
+              <w:rPr>
+                <w:rStyle w:val="a4"/>
+                <w:noProof/>
+                <w:sz w:val="28"/>
+                <w:szCs w:val="28"/>
+              </w:rPr>
+              <w:t>ПРИЛОЖЕНИЕ А</w:t>
+            </w:r>
+            <w:r>
+              <w:rPr>
+                <w:noProof/>
+                <w:webHidden/>
+                <w:sz w:val="28"/>
+                <w:szCs w:val="28"/>
+              </w:rPr>
+              <w:tab/>
+            </w:r>
+            <w:r>
+              <w:rPr>
+                <w:noProof/>
+                <w:webHidden/>
+                <w:sz w:val="28"/>
+                <w:szCs w:val="28"/>
+              </w:rPr>
+              <w:fldChar w:fldCharType="begin"/>
+            </w:r>
+            <w:r>
+              <w:rPr>
+                <w:noProof/>
+                <w:webHidden/>
+                <w:sz w:val="28"/>
+                <w:szCs w:val="28"/>
+              </w:rPr>
+              <w:instrText xml:space="preserve"> PAGEREF _Toc138148518 \h </w:instrText>
+            </w:r>
+            <w:r>
+              <w:rPr>
+                <w:noProof/>
+                <w:webHidden/>
+                <w:sz w:val="28"/>
+                <w:szCs w:val="28"/>
+              </w:rPr>
+            </w:r>
+            <w:r>
+              <w:rPr>
+                <w:noProof/>
+                <w:webHidden/>
+                <w:sz w:val="28"/>
+                <w:szCs w:val="28"/>
+              </w:rPr>
+              <w:fldChar w:fldCharType="separate"/>
+            </w:r>
+            <w:r>
+              <w:rPr>
+                <w:noProof/>
+                <w:webHidden/>
+                <w:sz w:val="28"/>
+                <w:szCs w:val="28"/>
+              </w:rPr>
+              <w:t>15</w:t>
+            </w:r>
+            <w:r>
+              <w:rPr>
+                <w:noProof/>
+                <w:webHidden/>
+                <w:sz w:val="28"/>
+                <w:szCs w:val="28"/>
+              </w:rPr>
+              <w:fldChar w:fldCharType="end"/>
+            </w:r>
+          </w:hyperlink>
+        </w:p>
+        <w:p>
+          <w:pPr>
             <w:spacing w:after="0"/>
             <w:ind w:firstLine="709"/>
           </w:pPr>
@@ -1259,7 +1383,7 @@
         <w:pStyle w:val="1"/>
       </w:pPr>
       <w:bookmarkStart w:id="0" w:name="_Toc228853754"/>
-      <w:bookmarkStart w:id="1" w:name="_Toc137760245"/>
+      <w:bookmarkStart w:id="1" w:name="_Toc138148504"/>
       <w:r>
         <w:lastRenderedPageBreak/>
         <w:t>ВВЕДЕНИЕ</w:t>
@@ -1539,6 +1663,11 @@
     <w:p>
       <w:pPr>
         <w:pStyle w:val="1"/>
+        <w:rPr>
+          <w:rStyle w:val="ac"/>
+          <w:b/>
+          <w:szCs w:val="28"/>
+        </w:rPr>
       </w:pPr>
       <w:r>
         <w:rPr>
@@ -1548,7 +1677,7 @@
         <w:br w:type="page"/>
       </w:r>
       <w:bookmarkStart w:id="3" w:name="_Toc137759604"/>
-      <w:bookmarkStart w:id="4" w:name="_Toc137760246"/>
+      <w:bookmarkStart w:id="4" w:name="_Toc138148505"/>
       <w:r>
         <w:lastRenderedPageBreak/>
         <w:t xml:space="preserve">ГЛАВА </w:t>
@@ -1564,19 +1693,6 @@
         <w:t>ОПИСАНИЕ ПРЕДМЕТНОЙ ОБЛАСТИ</w:t>
       </w:r>
       <w:bookmarkEnd w:id="4"/>
-    </w:p>
-    <w:p>
-      <w:pPr>
-        <w:widowControl w:val="0"/>
-        <w:suppressAutoHyphens/>
-        <w:spacing w:after="0"/>
-        <w:ind w:firstLine="709"/>
-        <w:rPr>
-          <w:rStyle w:val="ac"/>
-          <w:b w:val="0"/>
-          <w:szCs w:val="28"/>
-        </w:rPr>
-      </w:pPr>
     </w:p>
     <w:p>
       <w:pPr>
@@ -1925,7 +2041,7 @@
         </w:rPr>
       </w:pPr>
       <w:bookmarkStart w:id="5" w:name="bookmark2"/>
-      <w:bookmarkStart w:id="6" w:name="_Toc137760247"/>
+      <w:bookmarkStart w:id="6" w:name="_Toc138148506"/>
       <w:r>
         <w:rPr>
           <w:rFonts w:ascii="Times New Roman" w:hAnsi="Times New Roman" w:cs="Times New Roman"/>
@@ -2007,7 +2123,7 @@
         </w:rPr>
       </w:pPr>
       <w:bookmarkStart w:id="7" w:name="bookmark3"/>
-      <w:bookmarkStart w:id="8" w:name="_Toc137760248"/>
+      <w:bookmarkStart w:id="8" w:name="_Toc138148507"/>
       <w:proofErr w:type="spellStart"/>
       <w:r>
         <w:rPr>
@@ -2375,7 +2491,7 @@
         </w:rPr>
       </w:pPr>
       <w:bookmarkStart w:id="9" w:name="bookmark4"/>
-      <w:bookmarkStart w:id="10" w:name="_Toc137760249"/>
+      <w:bookmarkStart w:id="10" w:name="_Toc138148508"/>
       <w:r>
         <w:rPr>
           <w:rFonts w:ascii="Times New Roman" w:hAnsi="Times New Roman" w:cs="Times New Roman"/>
@@ -2704,7 +2820,7 @@
         </w:rPr>
       </w:pPr>
       <w:bookmarkStart w:id="11" w:name="bookmark5"/>
-      <w:bookmarkStart w:id="12" w:name="_Toc137760250"/>
+      <w:bookmarkStart w:id="12" w:name="_Toc138148509"/>
       <w:r>
         <w:rPr>
           <w:rFonts w:ascii="Times New Roman" w:hAnsi="Times New Roman" w:cs="Times New Roman"/>
@@ -2960,7 +3076,7 @@
         <w:pStyle w:val="2"/>
         <w:ind w:firstLine="709"/>
       </w:pPr>
-      <w:bookmarkStart w:id="13" w:name="_Toc137760251"/>
+      <w:bookmarkStart w:id="13" w:name="_Toc138148510"/>
       <w:r>
         <w:rPr>
           <w:lang w:bidi="en-US"/>
@@ -3178,8 +3294,15 @@
     <w:p>
       <w:pPr>
         <w:pStyle w:val="1"/>
-      </w:pPr>
-      <w:bookmarkStart w:id="14" w:name="_Toc137760252"/>
+        <w:rPr>
+          <w:rFonts w:cs="Times New Roman"/>
+          <w:b w:val="0"/>
+          <w:bCs/>
+          <w:sz w:val="28"/>
+          <w:szCs w:val="28"/>
+        </w:rPr>
+      </w:pPr>
+      <w:bookmarkStart w:id="14" w:name="_Toc138148511"/>
       <w:r>
         <w:lastRenderedPageBreak/>
         <w:t xml:space="preserve">ГЛАВА </w:t>
@@ -3193,23 +3316,9 @@
       <w:r>
         <w:t>РАЗРАБОТКА ПРОГРАММНОГО СРЕДСТВА</w:t>
       </w:r>
-      <w:bookmarkEnd w:id="14"/>
-    </w:p>
-    <w:p>
-      <w:pPr>
-        <w:pStyle w:val="a9"/>
-        <w:ind w:firstLine="709"/>
-        <w:jc w:val="both"/>
-        <w:rPr>
-          <w:rFonts w:ascii="Times New Roman" w:hAnsi="Times New Roman" w:cs="Times New Roman"/>
-          <w:b/>
-          <w:bCs/>
-          <w:sz w:val="28"/>
-          <w:szCs w:val="28"/>
-        </w:rPr>
-      </w:pPr>
       <w:bookmarkStart w:id="15" w:name="_Toc228853756"/>
       <w:bookmarkEnd w:id="2"/>
+      <w:bookmarkEnd w:id="14"/>
     </w:p>
     <w:p>
       <w:pPr>
@@ -3283,7 +3392,15 @@
         </w:rPr>
       </w:pPr>
       <w:bookmarkStart w:id="16" w:name="bookmark7"/>
-      <w:bookmarkStart w:id="17" w:name="_Toc137760253"/>
+      <w:bookmarkStart w:id="17" w:name="_Toc138148512"/>
+      <w:r>
+        <w:rPr>
+          <w:rFonts w:ascii="Times New Roman" w:hAnsi="Times New Roman" w:cs="Times New Roman"/>
+          <w:sz w:val="28"/>
+          <w:szCs w:val="28"/>
+        </w:rPr>
+        <w:t xml:space="preserve">2.1 </w:t>
+      </w:r>
       <w:r>
         <w:rPr>
           <w:rFonts w:ascii="Times New Roman" w:hAnsi="Times New Roman" w:cs="Times New Roman"/>
@@ -3743,6 +3860,17 @@
         </w:rPr>
         <w:t>.</w:t>
       </w:r>
+    </w:p>
+    <w:p>
+      <w:pPr>
+        <w:pStyle w:val="2"/>
+        <w:ind w:firstLine="709"/>
+      </w:pPr>
+      <w:bookmarkStart w:id="18" w:name="_Toc138148513"/>
+      <w:r>
+        <w:t>2.2 Разработка программного средства</w:t>
+      </w:r>
+      <w:bookmarkEnd w:id="18"/>
     </w:p>
     <w:p>
       <w:pPr>
@@ -7416,34 +7544,19 @@
     </w:p>
     <w:p>
       <w:pPr>
-        <w:pStyle w:val="25"/>
-        <w:keepNext/>
-        <w:keepLines/>
-        <w:shd w:val="clear" w:color="auto" w:fill="auto"/>
-        <w:tabs>
-          <w:tab w:val="left" w:pos="552"/>
-        </w:tabs>
-        <w:spacing w:before="0" w:after="0" w:line="240" w:lineRule="auto"/>
-        <w:ind w:firstLine="709"/>
-        <w:rPr>
-          <w:rFonts w:ascii="Times New Roman" w:hAnsi="Times New Roman" w:cs="Times New Roman"/>
-          <w:sz w:val="28"/>
-          <w:szCs w:val="28"/>
-        </w:rPr>
-      </w:pPr>
-      <w:bookmarkStart w:id="18" w:name="bookmark12"/>
-      <w:bookmarkStart w:id="19" w:name="_Toc137760254"/>
-      <w:r>
-        <w:rPr>
-          <w:rFonts w:ascii="Times New Roman" w:hAnsi="Times New Roman" w:cs="Times New Roman"/>
-          <w:color w:val="000000"/>
-          <w:sz w:val="28"/>
-          <w:szCs w:val="28"/>
-        </w:rPr>
+        <w:pStyle w:val="2"/>
+        <w:ind w:firstLine="709"/>
+      </w:pPr>
+      <w:bookmarkStart w:id="19" w:name="bookmark12"/>
+      <w:bookmarkStart w:id="20" w:name="_Toc138148514"/>
+      <w:r>
+        <w:t xml:space="preserve">2.3 </w:t>
+      </w:r>
+      <w:r>
         <w:t>Тестирование</w:t>
       </w:r>
-      <w:bookmarkEnd w:id="18"/>
       <w:bookmarkEnd w:id="19"/>
+      <w:bookmarkEnd w:id="20"/>
     </w:p>
     <w:p>
       <w:pPr>
@@ -7715,34 +7828,19 @@
     </w:p>
     <w:p>
       <w:pPr>
-        <w:pStyle w:val="25"/>
-        <w:keepNext/>
-        <w:keepLines/>
-        <w:shd w:val="clear" w:color="auto" w:fill="auto"/>
-        <w:tabs>
-          <w:tab w:val="left" w:pos="552"/>
-        </w:tabs>
-        <w:spacing w:before="0" w:after="0" w:line="240" w:lineRule="auto"/>
-        <w:ind w:firstLine="709"/>
-        <w:rPr>
-          <w:rFonts w:ascii="Times New Roman" w:hAnsi="Times New Roman" w:cs="Times New Roman"/>
-          <w:sz w:val="28"/>
-          <w:szCs w:val="28"/>
-        </w:rPr>
-      </w:pPr>
-      <w:bookmarkStart w:id="20" w:name="bookmark13"/>
-      <w:bookmarkStart w:id="21" w:name="_Toc137760255"/>
-      <w:r>
-        <w:rPr>
-          <w:rFonts w:ascii="Times New Roman" w:hAnsi="Times New Roman" w:cs="Times New Roman"/>
-          <w:color w:val="000000"/>
-          <w:sz w:val="28"/>
-          <w:szCs w:val="28"/>
-        </w:rPr>
+        <w:pStyle w:val="2"/>
+        <w:ind w:firstLine="709"/>
+      </w:pPr>
+      <w:bookmarkStart w:id="21" w:name="bookmark13"/>
+      <w:bookmarkStart w:id="22" w:name="_Toc138148515"/>
+      <w:r>
+        <w:t xml:space="preserve">2.4 </w:t>
+      </w:r>
+      <w:r>
         <w:t>Отладка</w:t>
       </w:r>
-      <w:bookmarkEnd w:id="20"/>
       <w:bookmarkEnd w:id="21"/>
+      <w:bookmarkEnd w:id="22"/>
     </w:p>
     <w:p>
       <w:pPr>
@@ -7826,15 +7924,57 @@
         <w:shd w:val="clear" w:color="auto" w:fill="auto"/>
         <w:spacing w:before="0" w:line="240" w:lineRule="auto"/>
         <w:ind w:firstLine="709"/>
-      </w:pPr>
-      <w:r>
         <w:rPr>
           <w:rFonts w:ascii="Times New Roman" w:hAnsi="Times New Roman" w:cs="Times New Roman"/>
           <w:color w:val="000000"/>
           <w:sz w:val="28"/>
           <w:szCs w:val="28"/>
         </w:rPr>
+      </w:pPr>
+      <w:r>
+        <w:rPr>
+          <w:rFonts w:ascii="Times New Roman" w:hAnsi="Times New Roman" w:cs="Times New Roman"/>
+          <w:color w:val="000000"/>
+          <w:sz w:val="28"/>
+          <w:szCs w:val="28"/>
+        </w:rPr>
         <w:t>После выявления причины ошибки можно приступать к ее устранению. Необходимо исправить код и провести повторное тестирование, чтобы убедиться, что ошибка была устранена.</w:t>
+      </w:r>
+    </w:p>
+    <w:p>
+      <w:pPr>
+        <w:pStyle w:val="23"/>
+        <w:shd w:val="clear" w:color="auto" w:fill="auto"/>
+        <w:spacing w:before="0" w:line="240" w:lineRule="auto"/>
+        <w:ind w:firstLine="709"/>
+      </w:pPr>
+      <w:r>
+        <w:rPr>
+          <w:rFonts w:ascii="Times New Roman" w:hAnsi="Times New Roman" w:cs="Times New Roman"/>
+          <w:color w:val="000000"/>
+          <w:sz w:val="28"/>
+          <w:szCs w:val="28"/>
+        </w:rPr>
+        <w:lastRenderedPageBreak/>
+        <w:t>В результате проделанной работы</w:t>
+      </w:r>
+      <w:r>
+        <w:rPr>
+          <w:rFonts w:ascii="Times New Roman" w:hAnsi="Times New Roman" w:cs="Times New Roman"/>
+          <w:color w:val="000000"/>
+          <w:sz w:val="28"/>
+          <w:szCs w:val="28"/>
+        </w:rPr>
+        <w:t xml:space="preserve"> </w:t>
+      </w:r>
+      <w:r>
+        <w:rPr>
+          <w:rFonts w:ascii="Times New Roman" w:hAnsi="Times New Roman" w:cs="Times New Roman"/>
+          <w:color w:val="000000"/>
+          <w:sz w:val="28"/>
+          <w:szCs w:val="28"/>
+        </w:rPr>
+        <w:t>было разработано и отлажено программное средство для создания собственных инсталляционных пакетов, позволяющее облегчить и ускорить процесс распространения программного обеспечения.</w:t>
       </w:r>
       <w:r>
         <w:rPr>
@@ -7854,7 +7994,7 @@
           <w:lang w:eastAsia="ru-RU"/>
         </w:rPr>
       </w:pPr>
-      <w:bookmarkStart w:id="22" w:name="_Toc137760256"/>
+      <w:bookmarkStart w:id="23" w:name="_Toc138148516"/>
       <w:r>
         <w:rPr>
           <w:rFonts w:eastAsia="Times New Roman"/>
@@ -7862,7 +8002,7 @@
         <w:lastRenderedPageBreak/>
         <w:t>ЗАКЛЮЧЕНИЕ</w:t>
       </w:r>
-      <w:bookmarkEnd w:id="22"/>
+      <w:bookmarkEnd w:id="23"/>
     </w:p>
     <w:p>
       <w:pPr>
@@ -8064,12 +8204,12 @@
       <w:pPr>
         <w:pStyle w:val="1"/>
       </w:pPr>
-      <w:bookmarkStart w:id="23" w:name="_Toc137760257"/>
+      <w:bookmarkStart w:id="24" w:name="_Toc138148517"/>
       <w:r>
         <w:lastRenderedPageBreak/>
         <w:t>СПИСОК ИСПОЛЬЗОВАННЫХ ИСТОЧНИКОВ</w:t>
       </w:r>
-      <w:bookmarkEnd w:id="23"/>
+      <w:bookmarkEnd w:id="24"/>
     </w:p>
     <w:p>
       <w:pPr>
@@ -8893,7 +9033,7 @@
         <w:lastRenderedPageBreak/>
         <w:t xml:space="preserve"> </w:t>
       </w:r>
-      <w:bookmarkStart w:id="24" w:name="_Toc137760258"/>
+      <w:bookmarkStart w:id="25" w:name="_Toc138148518"/>
       <w:r>
         <w:t>П</w:t>
       </w:r>
@@ -8903,7 +9043,7 @@
       <w:r>
         <w:t xml:space="preserve"> А</w:t>
       </w:r>
-      <w:bookmarkEnd w:id="24"/>
+      <w:bookmarkEnd w:id="25"/>
     </w:p>
     <w:p>
       <w:pPr>
@@ -20654,6 +20794,7 @@
   <w:style w:type="character" w:default="1" w:styleId="a0">
     <w:name w:val="Default Paragraph Font"/>
     <w:uiPriority w:val="1"/>
+    <w:semiHidden/>
     <w:unhideWhenUsed/>
   </w:style>
   <w:style w:type="table" w:default="1" w:styleId="a1">
@@ -20764,13 +20905,12 @@
     <w:autoRedefine/>
     <w:uiPriority w:val="39"/>
     <w:unhideWhenUsed/>
-    <w:rsid w:val="00ED640E"/>
+    <w:rsid w:val="00A23001"/>
     <w:pPr>
       <w:tabs>
         <w:tab w:val="right" w:leader="dot" w:pos="9345"/>
       </w:tabs>
       <w:spacing w:after="0"/>
-      <w:ind w:left="280"/>
     </w:pPr>
   </w:style>
   <w:style w:type="paragraph" w:styleId="a5">

</xml_diff>